<commit_message>
Arrumando documentação, versão final
</commit_message>
<xml_diff>
--- a/Documentação/Matriz de Rastreabilidade.docx
+++ b/Documentação/Matriz de Rastreabilidade.docx
@@ -9,24 +9,39 @@
           <w:ilvl w:val="0"/>
           <w:numId w:val="0"/>
         </w:numPr>
+        <w:spacing w:after="120"/>
+        <w:rPr>
+          <w:rFonts w:ascii="Times New Roman" w:hAnsi="Times New Roman"/>
+          <w:sz w:val="24"/>
+          <w:szCs w:val="24"/>
+        </w:rPr>
       </w:pPr>
+      <w:bookmarkStart w:id="0" w:name="_GoBack"/>
+      <w:bookmarkEnd w:id="0"/>
       <w:r>
+        <w:rPr>
+          <w:rFonts w:ascii="Times New Roman" w:hAnsi="Times New Roman"/>
+          <w:sz w:val="24"/>
+          <w:szCs w:val="24"/>
+        </w:rPr>
         <w:t>Matriz de Rastreabilidade</w:t>
       </w:r>
     </w:p>
     <w:p>
       <w:pPr>
-        <w:spacing w:after="0"/>
+        <w:spacing w:after="120"/>
         <w:ind w:firstLine="1701"/>
         <w:rPr>
-          <w:rFonts w:ascii="Arial" w:hAnsi="Arial" w:cs="Arial"/>
+          <w:rFonts w:ascii="Times New Roman" w:hAnsi="Times New Roman"/>
           <w:i w:val="0"/>
+          <w:szCs w:val="24"/>
         </w:rPr>
       </w:pPr>
       <w:r>
         <w:rPr>
-          <w:rFonts w:ascii="Arial" w:hAnsi="Arial" w:cs="Arial"/>
+          <w:rFonts w:ascii="Times New Roman" w:hAnsi="Times New Roman"/>
           <w:i w:val="0"/>
+          <w:szCs w:val="24"/>
         </w:rPr>
         <w:t>A matriz de rastreabilidade tem como objetivo definir e documentar as funções e funcionalidades do sistema. Trataremos aqui o relacionamento entre os requisitos funcionais e as regras de negócios.</w:t>
       </w:r>
@@ -54,10 +69,12 @@
           </w:tcPr>
           <w:p>
             <w:pPr>
-              <w:rPr>
-                <w:rFonts w:ascii="Arial" w:hAnsi="Arial" w:cs="Arial"/>
-                <w:b/>
-                <w:i w:val="0"/>
+              <w:spacing w:after="120"/>
+              <w:rPr>
+                <w:rFonts w:ascii="Times New Roman" w:hAnsi="Times New Roman"/>
+                <w:b/>
+                <w:i w:val="0"/>
+                <w:szCs w:val="24"/>
               </w:rPr>
             </w:pPr>
           </w:p>
@@ -68,17 +85,20 @@
           </w:tcPr>
           <w:p>
             <w:pPr>
-              <w:rPr>
-                <w:rFonts w:ascii="Arial" w:hAnsi="Arial" w:cs="Arial"/>
-                <w:b/>
-                <w:i w:val="0"/>
-              </w:rPr>
-            </w:pPr>
-            <w:r>
-              <w:rPr>
-                <w:rFonts w:ascii="Arial" w:hAnsi="Arial" w:cs="Arial"/>
-                <w:b/>
-                <w:i w:val="0"/>
+              <w:spacing w:after="120"/>
+              <w:rPr>
+                <w:rFonts w:ascii="Times New Roman" w:hAnsi="Times New Roman"/>
+                <w:b/>
+                <w:i w:val="0"/>
+                <w:szCs w:val="24"/>
+              </w:rPr>
+            </w:pPr>
+            <w:r>
+              <w:rPr>
+                <w:rFonts w:ascii="Times New Roman" w:hAnsi="Times New Roman"/>
+                <w:b/>
+                <w:i w:val="0"/>
+                <w:szCs w:val="24"/>
               </w:rPr>
               <w:t>RF001</w:t>
             </w:r>
@@ -90,17 +110,20 @@
           </w:tcPr>
           <w:p>
             <w:pPr>
-              <w:rPr>
-                <w:rFonts w:ascii="Arial" w:hAnsi="Arial" w:cs="Arial"/>
-                <w:b/>
-                <w:i w:val="0"/>
-              </w:rPr>
-            </w:pPr>
-            <w:r>
-              <w:rPr>
-                <w:rFonts w:ascii="Arial" w:hAnsi="Arial" w:cs="Arial"/>
-                <w:b/>
-                <w:i w:val="0"/>
+              <w:spacing w:after="120"/>
+              <w:rPr>
+                <w:rFonts w:ascii="Times New Roman" w:hAnsi="Times New Roman"/>
+                <w:b/>
+                <w:i w:val="0"/>
+                <w:szCs w:val="24"/>
+              </w:rPr>
+            </w:pPr>
+            <w:r>
+              <w:rPr>
+                <w:rFonts w:ascii="Times New Roman" w:hAnsi="Times New Roman"/>
+                <w:b/>
+                <w:i w:val="0"/>
+                <w:szCs w:val="24"/>
               </w:rPr>
               <w:t>RF002</w:t>
             </w:r>
@@ -112,17 +135,20 @@
           </w:tcPr>
           <w:p>
             <w:pPr>
-              <w:rPr>
-                <w:rFonts w:ascii="Arial" w:hAnsi="Arial" w:cs="Arial"/>
-                <w:b/>
-                <w:i w:val="0"/>
-              </w:rPr>
-            </w:pPr>
-            <w:r>
-              <w:rPr>
-                <w:rFonts w:ascii="Arial" w:hAnsi="Arial" w:cs="Arial"/>
-                <w:b/>
-                <w:i w:val="0"/>
+              <w:spacing w:after="120"/>
+              <w:rPr>
+                <w:rFonts w:ascii="Times New Roman" w:hAnsi="Times New Roman"/>
+                <w:b/>
+                <w:i w:val="0"/>
+                <w:szCs w:val="24"/>
+              </w:rPr>
+            </w:pPr>
+            <w:r>
+              <w:rPr>
+                <w:rFonts w:ascii="Times New Roman" w:hAnsi="Times New Roman"/>
+                <w:b/>
+                <w:i w:val="0"/>
+                <w:szCs w:val="24"/>
               </w:rPr>
               <w:t>RF003</w:t>
             </w:r>
@@ -134,17 +160,20 @@
           </w:tcPr>
           <w:p>
             <w:pPr>
-              <w:rPr>
-                <w:rFonts w:ascii="Arial" w:hAnsi="Arial" w:cs="Arial"/>
-                <w:b/>
-                <w:i w:val="0"/>
-              </w:rPr>
-            </w:pPr>
-            <w:r>
-              <w:rPr>
-                <w:rFonts w:ascii="Arial" w:hAnsi="Arial" w:cs="Arial"/>
-                <w:b/>
-                <w:i w:val="0"/>
+              <w:spacing w:after="120"/>
+              <w:rPr>
+                <w:rFonts w:ascii="Times New Roman" w:hAnsi="Times New Roman"/>
+                <w:b/>
+                <w:i w:val="0"/>
+                <w:szCs w:val="24"/>
+              </w:rPr>
+            </w:pPr>
+            <w:r>
+              <w:rPr>
+                <w:rFonts w:ascii="Times New Roman" w:hAnsi="Times New Roman"/>
+                <w:b/>
+                <w:i w:val="0"/>
+                <w:szCs w:val="24"/>
               </w:rPr>
               <w:t>RF004</w:t>
             </w:r>
@@ -161,17 +190,20 @@
           </w:tcPr>
           <w:p>
             <w:pPr>
-              <w:rPr>
-                <w:rFonts w:ascii="Arial" w:hAnsi="Arial" w:cs="Arial"/>
-                <w:b/>
-                <w:i w:val="0"/>
-              </w:rPr>
-            </w:pPr>
-            <w:r>
-              <w:rPr>
-                <w:rFonts w:ascii="Arial" w:hAnsi="Arial" w:cs="Arial"/>
-                <w:b/>
-                <w:i w:val="0"/>
+              <w:spacing w:after="120"/>
+              <w:rPr>
+                <w:rFonts w:ascii="Times New Roman" w:hAnsi="Times New Roman"/>
+                <w:b/>
+                <w:i w:val="0"/>
+                <w:szCs w:val="24"/>
+              </w:rPr>
+            </w:pPr>
+            <w:r>
+              <w:rPr>
+                <w:rFonts w:ascii="Times New Roman" w:hAnsi="Times New Roman"/>
+                <w:b/>
+                <w:i w:val="0"/>
+                <w:szCs w:val="24"/>
               </w:rPr>
               <w:t>RN001</w:t>
             </w:r>
@@ -183,18 +215,21 @@
           </w:tcPr>
           <w:p>
             <w:pPr>
-              <w:jc w:val="center"/>
-              <w:rPr>
-                <w:rFonts w:ascii="Arial" w:hAnsi="Arial" w:cs="Arial"/>
-                <w:b/>
-                <w:i w:val="0"/>
-              </w:rPr>
-            </w:pPr>
-            <w:r>
-              <w:rPr>
-                <w:rFonts w:ascii="Arial" w:hAnsi="Arial" w:cs="Arial"/>
-                <w:b/>
-                <w:i w:val="0"/>
+              <w:spacing w:after="120"/>
+              <w:jc w:val="center"/>
+              <w:rPr>
+                <w:rFonts w:ascii="Times New Roman" w:hAnsi="Times New Roman"/>
+                <w:b/>
+                <w:i w:val="0"/>
+                <w:szCs w:val="24"/>
+              </w:rPr>
+            </w:pPr>
+            <w:r>
+              <w:rPr>
+                <w:rFonts w:ascii="Times New Roman" w:hAnsi="Times New Roman"/>
+                <w:b/>
+                <w:i w:val="0"/>
+                <w:szCs w:val="24"/>
               </w:rPr>
               <w:t>X</w:t>
             </w:r>
@@ -206,10 +241,12 @@
           </w:tcPr>
           <w:p>
             <w:pPr>
-              <w:rPr>
-                <w:rFonts w:ascii="Arial" w:hAnsi="Arial" w:cs="Arial"/>
-                <w:b/>
-                <w:i w:val="0"/>
+              <w:spacing w:after="120"/>
+              <w:rPr>
+                <w:rFonts w:ascii="Times New Roman" w:hAnsi="Times New Roman"/>
+                <w:b/>
+                <w:i w:val="0"/>
+                <w:szCs w:val="24"/>
               </w:rPr>
             </w:pPr>
           </w:p>
@@ -220,10 +257,12 @@
           </w:tcPr>
           <w:p>
             <w:pPr>
-              <w:rPr>
-                <w:rFonts w:ascii="Arial" w:hAnsi="Arial" w:cs="Arial"/>
-                <w:b/>
-                <w:i w:val="0"/>
+              <w:spacing w:after="120"/>
+              <w:rPr>
+                <w:rFonts w:ascii="Times New Roman" w:hAnsi="Times New Roman"/>
+                <w:b/>
+                <w:i w:val="0"/>
+                <w:szCs w:val="24"/>
               </w:rPr>
             </w:pPr>
           </w:p>
@@ -234,10 +273,12 @@
           </w:tcPr>
           <w:p>
             <w:pPr>
-              <w:rPr>
-                <w:rFonts w:ascii="Arial" w:hAnsi="Arial" w:cs="Arial"/>
-                <w:b/>
-                <w:i w:val="0"/>
+              <w:spacing w:after="120"/>
+              <w:rPr>
+                <w:rFonts w:ascii="Times New Roman" w:hAnsi="Times New Roman"/>
+                <w:b/>
+                <w:i w:val="0"/>
+                <w:szCs w:val="24"/>
               </w:rPr>
             </w:pPr>
           </w:p>
@@ -253,17 +294,20 @@
           </w:tcPr>
           <w:p>
             <w:pPr>
-              <w:rPr>
-                <w:rFonts w:ascii="Arial" w:hAnsi="Arial" w:cs="Arial"/>
-                <w:b/>
-                <w:i w:val="0"/>
-              </w:rPr>
-            </w:pPr>
-            <w:r>
-              <w:rPr>
-                <w:rFonts w:ascii="Arial" w:hAnsi="Arial" w:cs="Arial"/>
-                <w:b/>
-                <w:i w:val="0"/>
+              <w:spacing w:after="120"/>
+              <w:rPr>
+                <w:rFonts w:ascii="Times New Roman" w:hAnsi="Times New Roman"/>
+                <w:b/>
+                <w:i w:val="0"/>
+                <w:szCs w:val="24"/>
+              </w:rPr>
+            </w:pPr>
+            <w:r>
+              <w:rPr>
+                <w:rFonts w:ascii="Times New Roman" w:hAnsi="Times New Roman"/>
+                <w:b/>
+                <w:i w:val="0"/>
+                <w:szCs w:val="24"/>
               </w:rPr>
               <w:t>RN002</w:t>
             </w:r>
@@ -275,10 +319,12 @@
           </w:tcPr>
           <w:p>
             <w:pPr>
-              <w:rPr>
-                <w:rFonts w:ascii="Arial" w:hAnsi="Arial" w:cs="Arial"/>
-                <w:b/>
-                <w:i w:val="0"/>
+              <w:spacing w:after="120"/>
+              <w:rPr>
+                <w:rFonts w:ascii="Times New Roman" w:hAnsi="Times New Roman"/>
+                <w:b/>
+                <w:i w:val="0"/>
+                <w:szCs w:val="24"/>
               </w:rPr>
             </w:pPr>
           </w:p>
@@ -289,18 +335,21 @@
           </w:tcPr>
           <w:p>
             <w:pPr>
-              <w:jc w:val="center"/>
-              <w:rPr>
-                <w:rFonts w:ascii="Arial" w:hAnsi="Arial" w:cs="Arial"/>
-                <w:b/>
-                <w:i w:val="0"/>
-              </w:rPr>
-            </w:pPr>
-            <w:r>
-              <w:rPr>
-                <w:rFonts w:ascii="Arial" w:hAnsi="Arial" w:cs="Arial"/>
-                <w:b/>
-                <w:i w:val="0"/>
+              <w:spacing w:after="120"/>
+              <w:jc w:val="center"/>
+              <w:rPr>
+                <w:rFonts w:ascii="Times New Roman" w:hAnsi="Times New Roman"/>
+                <w:b/>
+                <w:i w:val="0"/>
+                <w:szCs w:val="24"/>
+              </w:rPr>
+            </w:pPr>
+            <w:r>
+              <w:rPr>
+                <w:rFonts w:ascii="Times New Roman" w:hAnsi="Times New Roman"/>
+                <w:b/>
+                <w:i w:val="0"/>
+                <w:szCs w:val="24"/>
               </w:rPr>
               <w:t>X</w:t>
             </w:r>
@@ -312,11 +361,13 @@
           </w:tcPr>
           <w:p>
             <w:pPr>
-              <w:jc w:val="center"/>
-              <w:rPr>
-                <w:rFonts w:ascii="Arial" w:hAnsi="Arial" w:cs="Arial"/>
-                <w:b/>
-                <w:i w:val="0"/>
+              <w:spacing w:after="120"/>
+              <w:jc w:val="center"/>
+              <w:rPr>
+                <w:rFonts w:ascii="Times New Roman" w:hAnsi="Times New Roman"/>
+                <w:b/>
+                <w:i w:val="0"/>
+                <w:szCs w:val="24"/>
               </w:rPr>
             </w:pPr>
           </w:p>
@@ -327,11 +378,13 @@
           </w:tcPr>
           <w:p>
             <w:pPr>
-              <w:jc w:val="center"/>
-              <w:rPr>
-                <w:rFonts w:ascii="Arial" w:hAnsi="Arial" w:cs="Arial"/>
-                <w:b/>
-                <w:i w:val="0"/>
+              <w:spacing w:after="120"/>
+              <w:jc w:val="center"/>
+              <w:rPr>
+                <w:rFonts w:ascii="Times New Roman" w:hAnsi="Times New Roman"/>
+                <w:b/>
+                <w:i w:val="0"/>
+                <w:szCs w:val="24"/>
               </w:rPr>
             </w:pPr>
           </w:p>
@@ -347,17 +400,20 @@
           </w:tcPr>
           <w:p>
             <w:pPr>
-              <w:rPr>
-                <w:rFonts w:ascii="Arial" w:hAnsi="Arial" w:cs="Arial"/>
-                <w:b/>
-                <w:i w:val="0"/>
-              </w:rPr>
-            </w:pPr>
-            <w:r>
-              <w:rPr>
-                <w:rFonts w:ascii="Arial" w:hAnsi="Arial" w:cs="Arial"/>
-                <w:b/>
-                <w:i w:val="0"/>
+              <w:spacing w:after="120"/>
+              <w:rPr>
+                <w:rFonts w:ascii="Times New Roman" w:hAnsi="Times New Roman"/>
+                <w:b/>
+                <w:i w:val="0"/>
+                <w:szCs w:val="24"/>
+              </w:rPr>
+            </w:pPr>
+            <w:r>
+              <w:rPr>
+                <w:rFonts w:ascii="Times New Roman" w:hAnsi="Times New Roman"/>
+                <w:b/>
+                <w:i w:val="0"/>
+                <w:szCs w:val="24"/>
               </w:rPr>
               <w:t>RN003</w:t>
             </w:r>
@@ -369,10 +425,12 @@
           </w:tcPr>
           <w:p>
             <w:pPr>
-              <w:rPr>
-                <w:rFonts w:ascii="Arial" w:hAnsi="Arial" w:cs="Arial"/>
-                <w:b/>
-                <w:i w:val="0"/>
+              <w:spacing w:after="120"/>
+              <w:rPr>
+                <w:rFonts w:ascii="Times New Roman" w:hAnsi="Times New Roman"/>
+                <w:b/>
+                <w:i w:val="0"/>
+                <w:szCs w:val="24"/>
               </w:rPr>
             </w:pPr>
           </w:p>
@@ -383,11 +441,13 @@
           </w:tcPr>
           <w:p>
             <w:pPr>
-              <w:jc w:val="center"/>
-              <w:rPr>
-                <w:rFonts w:ascii="Arial" w:hAnsi="Arial" w:cs="Arial"/>
-                <w:b/>
-                <w:i w:val="0"/>
+              <w:spacing w:after="120"/>
+              <w:jc w:val="center"/>
+              <w:rPr>
+                <w:rFonts w:ascii="Times New Roman" w:hAnsi="Times New Roman"/>
+                <w:b/>
+                <w:i w:val="0"/>
+                <w:szCs w:val="24"/>
               </w:rPr>
             </w:pPr>
           </w:p>
@@ -398,18 +458,21 @@
           </w:tcPr>
           <w:p>
             <w:pPr>
-              <w:jc w:val="center"/>
-              <w:rPr>
-                <w:rFonts w:ascii="Arial" w:hAnsi="Arial" w:cs="Arial"/>
-                <w:b/>
-                <w:i w:val="0"/>
-              </w:rPr>
-            </w:pPr>
-            <w:r>
-              <w:rPr>
-                <w:rFonts w:ascii="Arial" w:hAnsi="Arial" w:cs="Arial"/>
-                <w:b/>
-                <w:i w:val="0"/>
+              <w:spacing w:after="120"/>
+              <w:jc w:val="center"/>
+              <w:rPr>
+                <w:rFonts w:ascii="Times New Roman" w:hAnsi="Times New Roman"/>
+                <w:b/>
+                <w:i w:val="0"/>
+                <w:szCs w:val="24"/>
+              </w:rPr>
+            </w:pPr>
+            <w:r>
+              <w:rPr>
+                <w:rFonts w:ascii="Times New Roman" w:hAnsi="Times New Roman"/>
+                <w:b/>
+                <w:i w:val="0"/>
+                <w:szCs w:val="24"/>
               </w:rPr>
               <w:t>X</w:t>
             </w:r>
@@ -421,11 +484,13 @@
           </w:tcPr>
           <w:p>
             <w:pPr>
-              <w:jc w:val="center"/>
-              <w:rPr>
-                <w:rFonts w:ascii="Arial" w:hAnsi="Arial" w:cs="Arial"/>
-                <w:b/>
-                <w:i w:val="0"/>
+              <w:spacing w:after="120"/>
+              <w:jc w:val="center"/>
+              <w:rPr>
+                <w:rFonts w:ascii="Times New Roman" w:hAnsi="Times New Roman"/>
+                <w:b/>
+                <w:i w:val="0"/>
+                <w:szCs w:val="24"/>
               </w:rPr>
             </w:pPr>
           </w:p>
@@ -441,17 +506,20 @@
           </w:tcPr>
           <w:p>
             <w:pPr>
-              <w:rPr>
-                <w:rFonts w:ascii="Arial" w:hAnsi="Arial" w:cs="Arial"/>
-                <w:b/>
-                <w:i w:val="0"/>
-              </w:rPr>
-            </w:pPr>
-            <w:r>
-              <w:rPr>
-                <w:rFonts w:ascii="Arial" w:hAnsi="Arial" w:cs="Arial"/>
-                <w:b/>
-                <w:i w:val="0"/>
+              <w:spacing w:after="120"/>
+              <w:rPr>
+                <w:rFonts w:ascii="Times New Roman" w:hAnsi="Times New Roman"/>
+                <w:b/>
+                <w:i w:val="0"/>
+                <w:szCs w:val="24"/>
+              </w:rPr>
+            </w:pPr>
+            <w:r>
+              <w:rPr>
+                <w:rFonts w:ascii="Times New Roman" w:hAnsi="Times New Roman"/>
+                <w:b/>
+                <w:i w:val="0"/>
+                <w:szCs w:val="24"/>
               </w:rPr>
               <w:t>RN004</w:t>
             </w:r>
@@ -463,10 +531,12 @@
           </w:tcPr>
           <w:p>
             <w:pPr>
-              <w:rPr>
-                <w:rFonts w:ascii="Arial" w:hAnsi="Arial" w:cs="Arial"/>
-                <w:b/>
-                <w:i w:val="0"/>
+              <w:spacing w:after="120"/>
+              <w:rPr>
+                <w:rFonts w:ascii="Times New Roman" w:hAnsi="Times New Roman"/>
+                <w:b/>
+                <w:i w:val="0"/>
+                <w:szCs w:val="24"/>
               </w:rPr>
             </w:pPr>
           </w:p>
@@ -477,11 +547,13 @@
           </w:tcPr>
           <w:p>
             <w:pPr>
-              <w:jc w:val="center"/>
-              <w:rPr>
-                <w:rFonts w:ascii="Arial" w:hAnsi="Arial" w:cs="Arial"/>
-                <w:b/>
-                <w:i w:val="0"/>
+              <w:spacing w:after="120"/>
+              <w:jc w:val="center"/>
+              <w:rPr>
+                <w:rFonts w:ascii="Times New Roman" w:hAnsi="Times New Roman"/>
+                <w:b/>
+                <w:i w:val="0"/>
+                <w:szCs w:val="24"/>
               </w:rPr>
             </w:pPr>
           </w:p>
@@ -492,11 +564,13 @@
           </w:tcPr>
           <w:p>
             <w:pPr>
-              <w:jc w:val="center"/>
-              <w:rPr>
-                <w:rFonts w:ascii="Arial" w:hAnsi="Arial" w:cs="Arial"/>
-                <w:b/>
-                <w:i w:val="0"/>
+              <w:spacing w:after="120"/>
+              <w:jc w:val="center"/>
+              <w:rPr>
+                <w:rFonts w:ascii="Times New Roman" w:hAnsi="Times New Roman"/>
+                <w:b/>
+                <w:i w:val="0"/>
+                <w:szCs w:val="24"/>
               </w:rPr>
             </w:pPr>
           </w:p>
@@ -507,18 +581,21 @@
           </w:tcPr>
           <w:p>
             <w:pPr>
-              <w:jc w:val="center"/>
-              <w:rPr>
-                <w:rFonts w:ascii="Arial" w:hAnsi="Arial" w:cs="Arial"/>
-                <w:b/>
-                <w:i w:val="0"/>
-              </w:rPr>
-            </w:pPr>
-            <w:r>
-              <w:rPr>
-                <w:rFonts w:ascii="Arial" w:hAnsi="Arial" w:cs="Arial"/>
-                <w:b/>
-                <w:i w:val="0"/>
+              <w:spacing w:after="120"/>
+              <w:jc w:val="center"/>
+              <w:rPr>
+                <w:rFonts w:ascii="Times New Roman" w:hAnsi="Times New Roman"/>
+                <w:b/>
+                <w:i w:val="0"/>
+                <w:szCs w:val="24"/>
+              </w:rPr>
+            </w:pPr>
+            <w:r>
+              <w:rPr>
+                <w:rFonts w:ascii="Times New Roman" w:hAnsi="Times New Roman"/>
+                <w:b/>
+                <w:i w:val="0"/>
+                <w:szCs w:val="24"/>
               </w:rPr>
               <w:t>X</w:t>
             </w:r>
@@ -526,39 +603,24 @@
         </w:tc>
       </w:tr>
     </w:tbl>
-    <w:p/>
     <w:p>
       <w:pPr>
+        <w:spacing w:after="120"/>
         <w:rPr>
-          <w:rFonts w:ascii="Arial" w:hAnsi="Arial" w:cs="Arial"/>
+          <w:rFonts w:ascii="Times New Roman" w:hAnsi="Times New Roman"/>
           <w:i w:val="0"/>
+          <w:szCs w:val="24"/>
         </w:rPr>
       </w:pPr>
       <w:r>
         <w:rPr>
-          <w:rFonts w:ascii="Arial" w:hAnsi="Arial" w:cs="Arial"/>
+          <w:rFonts w:ascii="Times New Roman" w:hAnsi="Times New Roman"/>
           <w:i w:val="0"/>
+          <w:szCs w:val="24"/>
         </w:rPr>
-        <w:t xml:space="preserve">Trataremos aqui o relacionamento entre os requisitos funcionais e os casos de </w:t>
-      </w:r>
-      <w:proofErr w:type="gramStart"/>
-      <w:r>
-        <w:rPr>
-          <w:rFonts w:ascii="Arial" w:hAnsi="Arial" w:cs="Arial"/>
-          <w:i w:val="0"/>
-        </w:rPr>
-        <w:t>uso</w:t>
-      </w:r>
-      <w:proofErr w:type="gramEnd"/>
-      <w:r>
-        <w:rPr>
-          <w:rFonts w:ascii="Arial" w:hAnsi="Arial" w:cs="Arial"/>
-          <w:i w:val="0"/>
-        </w:rPr>
-        <w:t xml:space="preserve"> e as regras de negócios.</w:t>
+        <w:t>Trataremos aqui o relacionamento entre os requisitos funcionais e os casos de uso e as regras de negócios.</w:t>
       </w:r>
     </w:p>
-    <w:p/>
     <w:tbl>
       <w:tblPr>
         <w:tblStyle w:val="Tabelacomgrade"/>
@@ -582,10 +644,12 @@
           </w:tcPr>
           <w:p>
             <w:pPr>
-              <w:rPr>
-                <w:rFonts w:ascii="Arial" w:hAnsi="Arial" w:cs="Arial"/>
-                <w:b/>
-                <w:i w:val="0"/>
+              <w:spacing w:after="120"/>
+              <w:rPr>
+                <w:rFonts w:ascii="Times New Roman" w:hAnsi="Times New Roman"/>
+                <w:b/>
+                <w:i w:val="0"/>
+                <w:szCs w:val="24"/>
               </w:rPr>
             </w:pPr>
           </w:p>
@@ -596,17 +660,20 @@
           </w:tcPr>
           <w:p>
             <w:pPr>
-              <w:rPr>
-                <w:rFonts w:ascii="Arial" w:hAnsi="Arial" w:cs="Arial"/>
-                <w:b/>
-                <w:i w:val="0"/>
-              </w:rPr>
-            </w:pPr>
-            <w:r>
-              <w:rPr>
-                <w:rFonts w:ascii="Arial" w:hAnsi="Arial" w:cs="Arial"/>
-                <w:b/>
-                <w:i w:val="0"/>
+              <w:spacing w:after="120"/>
+              <w:rPr>
+                <w:rFonts w:ascii="Times New Roman" w:hAnsi="Times New Roman"/>
+                <w:b/>
+                <w:i w:val="0"/>
+                <w:szCs w:val="24"/>
+              </w:rPr>
+            </w:pPr>
+            <w:r>
+              <w:rPr>
+                <w:rFonts w:ascii="Times New Roman" w:hAnsi="Times New Roman"/>
+                <w:b/>
+                <w:i w:val="0"/>
+                <w:szCs w:val="24"/>
               </w:rPr>
               <w:t>RN001</w:t>
             </w:r>
@@ -618,17 +685,20 @@
           </w:tcPr>
           <w:p>
             <w:pPr>
-              <w:rPr>
-                <w:rFonts w:ascii="Arial" w:hAnsi="Arial" w:cs="Arial"/>
-                <w:b/>
-                <w:i w:val="0"/>
-              </w:rPr>
-            </w:pPr>
-            <w:r>
-              <w:rPr>
-                <w:rFonts w:ascii="Arial" w:hAnsi="Arial" w:cs="Arial"/>
-                <w:b/>
-                <w:i w:val="0"/>
+              <w:spacing w:after="120"/>
+              <w:rPr>
+                <w:rFonts w:ascii="Times New Roman" w:hAnsi="Times New Roman"/>
+                <w:b/>
+                <w:i w:val="0"/>
+                <w:szCs w:val="24"/>
+              </w:rPr>
+            </w:pPr>
+            <w:r>
+              <w:rPr>
+                <w:rFonts w:ascii="Times New Roman" w:hAnsi="Times New Roman"/>
+                <w:b/>
+                <w:i w:val="0"/>
+                <w:szCs w:val="24"/>
               </w:rPr>
               <w:t>RN002</w:t>
             </w:r>
@@ -640,17 +710,20 @@
           </w:tcPr>
           <w:p>
             <w:pPr>
-              <w:rPr>
-                <w:rFonts w:ascii="Arial" w:hAnsi="Arial" w:cs="Arial"/>
-                <w:b/>
-                <w:i w:val="0"/>
-              </w:rPr>
-            </w:pPr>
-            <w:r>
-              <w:rPr>
-                <w:rFonts w:ascii="Arial" w:hAnsi="Arial" w:cs="Arial"/>
-                <w:b/>
-                <w:i w:val="0"/>
+              <w:spacing w:after="120"/>
+              <w:rPr>
+                <w:rFonts w:ascii="Times New Roman" w:hAnsi="Times New Roman"/>
+                <w:b/>
+                <w:i w:val="0"/>
+                <w:szCs w:val="24"/>
+              </w:rPr>
+            </w:pPr>
+            <w:r>
+              <w:rPr>
+                <w:rFonts w:ascii="Times New Roman" w:hAnsi="Times New Roman"/>
+                <w:b/>
+                <w:i w:val="0"/>
+                <w:szCs w:val="24"/>
               </w:rPr>
               <w:t>RN003</w:t>
             </w:r>
@@ -662,17 +735,20 @@
           </w:tcPr>
           <w:p>
             <w:pPr>
-              <w:rPr>
-                <w:rFonts w:ascii="Arial" w:hAnsi="Arial" w:cs="Arial"/>
-                <w:b/>
-                <w:i w:val="0"/>
-              </w:rPr>
-            </w:pPr>
-            <w:r>
-              <w:rPr>
-                <w:rFonts w:ascii="Arial" w:hAnsi="Arial" w:cs="Arial"/>
-                <w:b/>
-                <w:i w:val="0"/>
+              <w:spacing w:after="120"/>
+              <w:rPr>
+                <w:rFonts w:ascii="Times New Roman" w:hAnsi="Times New Roman"/>
+                <w:b/>
+                <w:i w:val="0"/>
+                <w:szCs w:val="24"/>
+              </w:rPr>
+            </w:pPr>
+            <w:r>
+              <w:rPr>
+                <w:rFonts w:ascii="Times New Roman" w:hAnsi="Times New Roman"/>
+                <w:b/>
+                <w:i w:val="0"/>
+                <w:szCs w:val="24"/>
               </w:rPr>
               <w:t>RN004</w:t>
             </w:r>
@@ -689,17 +765,20 @@
           </w:tcPr>
           <w:p>
             <w:pPr>
-              <w:rPr>
-                <w:rFonts w:ascii="Arial" w:hAnsi="Arial" w:cs="Arial"/>
-                <w:b/>
-                <w:i w:val="0"/>
-              </w:rPr>
-            </w:pPr>
-            <w:r>
-              <w:rPr>
-                <w:rFonts w:ascii="Arial" w:hAnsi="Arial" w:cs="Arial"/>
-                <w:b/>
-                <w:i w:val="0"/>
+              <w:spacing w:after="120"/>
+              <w:rPr>
+                <w:rFonts w:ascii="Times New Roman" w:hAnsi="Times New Roman"/>
+                <w:b/>
+                <w:i w:val="0"/>
+                <w:szCs w:val="24"/>
+              </w:rPr>
+            </w:pPr>
+            <w:r>
+              <w:rPr>
+                <w:rFonts w:ascii="Times New Roman" w:hAnsi="Times New Roman"/>
+                <w:b/>
+                <w:i w:val="0"/>
+                <w:szCs w:val="24"/>
               </w:rPr>
               <w:t>UC001</w:t>
             </w:r>
@@ -711,18 +790,21 @@
           </w:tcPr>
           <w:p>
             <w:pPr>
-              <w:jc w:val="center"/>
-              <w:rPr>
-                <w:rFonts w:ascii="Arial" w:hAnsi="Arial" w:cs="Arial"/>
-                <w:b/>
-                <w:i w:val="0"/>
-              </w:rPr>
-            </w:pPr>
-            <w:r>
-              <w:rPr>
-                <w:rFonts w:ascii="Arial" w:hAnsi="Arial" w:cs="Arial"/>
-                <w:b/>
-                <w:i w:val="0"/>
+              <w:spacing w:after="120"/>
+              <w:jc w:val="center"/>
+              <w:rPr>
+                <w:rFonts w:ascii="Times New Roman" w:hAnsi="Times New Roman"/>
+                <w:b/>
+                <w:i w:val="0"/>
+                <w:szCs w:val="24"/>
+              </w:rPr>
+            </w:pPr>
+            <w:r>
+              <w:rPr>
+                <w:rFonts w:ascii="Times New Roman" w:hAnsi="Times New Roman"/>
+                <w:b/>
+                <w:i w:val="0"/>
+                <w:szCs w:val="24"/>
               </w:rPr>
               <w:t>X</w:t>
             </w:r>
@@ -734,11 +816,13 @@
           </w:tcPr>
           <w:p>
             <w:pPr>
-              <w:jc w:val="center"/>
-              <w:rPr>
-                <w:rFonts w:ascii="Arial" w:hAnsi="Arial" w:cs="Arial"/>
-                <w:b/>
-                <w:i w:val="0"/>
+              <w:spacing w:after="120"/>
+              <w:jc w:val="center"/>
+              <w:rPr>
+                <w:rFonts w:ascii="Times New Roman" w:hAnsi="Times New Roman"/>
+                <w:b/>
+                <w:i w:val="0"/>
+                <w:szCs w:val="24"/>
               </w:rPr>
             </w:pPr>
           </w:p>
@@ -749,11 +833,13 @@
           </w:tcPr>
           <w:p>
             <w:pPr>
-              <w:jc w:val="center"/>
-              <w:rPr>
-                <w:rFonts w:ascii="Arial" w:hAnsi="Arial" w:cs="Arial"/>
-                <w:b/>
-                <w:i w:val="0"/>
+              <w:spacing w:after="120"/>
+              <w:jc w:val="center"/>
+              <w:rPr>
+                <w:rFonts w:ascii="Times New Roman" w:hAnsi="Times New Roman"/>
+                <w:b/>
+                <w:i w:val="0"/>
+                <w:szCs w:val="24"/>
               </w:rPr>
             </w:pPr>
           </w:p>
@@ -764,10 +850,12 @@
           </w:tcPr>
           <w:p>
             <w:pPr>
-              <w:rPr>
-                <w:rFonts w:ascii="Arial" w:hAnsi="Arial" w:cs="Arial"/>
-                <w:b/>
-                <w:i w:val="0"/>
+              <w:spacing w:after="120"/>
+              <w:rPr>
+                <w:rFonts w:ascii="Times New Roman" w:hAnsi="Times New Roman"/>
+                <w:b/>
+                <w:i w:val="0"/>
+                <w:szCs w:val="24"/>
               </w:rPr>
             </w:pPr>
           </w:p>
@@ -783,17 +871,20 @@
           </w:tcPr>
           <w:p>
             <w:pPr>
-              <w:rPr>
-                <w:rFonts w:ascii="Arial" w:hAnsi="Arial" w:cs="Arial"/>
-                <w:b/>
-                <w:i w:val="0"/>
-              </w:rPr>
-            </w:pPr>
-            <w:r>
-              <w:rPr>
-                <w:rFonts w:ascii="Arial" w:hAnsi="Arial" w:cs="Arial"/>
-                <w:b/>
-                <w:i w:val="0"/>
+              <w:spacing w:after="120"/>
+              <w:rPr>
+                <w:rFonts w:ascii="Times New Roman" w:hAnsi="Times New Roman"/>
+                <w:b/>
+                <w:i w:val="0"/>
+                <w:szCs w:val="24"/>
+              </w:rPr>
+            </w:pPr>
+            <w:r>
+              <w:rPr>
+                <w:rFonts w:ascii="Times New Roman" w:hAnsi="Times New Roman"/>
+                <w:b/>
+                <w:i w:val="0"/>
+                <w:szCs w:val="24"/>
               </w:rPr>
               <w:t>UC002</w:t>
             </w:r>
@@ -805,18 +896,21 @@
           </w:tcPr>
           <w:p>
             <w:pPr>
-              <w:jc w:val="center"/>
-              <w:rPr>
-                <w:rFonts w:ascii="Arial" w:hAnsi="Arial" w:cs="Arial"/>
-                <w:b/>
-                <w:i w:val="0"/>
-              </w:rPr>
-            </w:pPr>
-            <w:r>
-              <w:rPr>
-                <w:rFonts w:ascii="Arial" w:hAnsi="Arial" w:cs="Arial"/>
-                <w:b/>
-                <w:i w:val="0"/>
+              <w:spacing w:after="120"/>
+              <w:jc w:val="center"/>
+              <w:rPr>
+                <w:rFonts w:ascii="Times New Roman" w:hAnsi="Times New Roman"/>
+                <w:b/>
+                <w:i w:val="0"/>
+                <w:szCs w:val="24"/>
+              </w:rPr>
+            </w:pPr>
+            <w:r>
+              <w:rPr>
+                <w:rFonts w:ascii="Times New Roman" w:hAnsi="Times New Roman"/>
+                <w:b/>
+                <w:i w:val="0"/>
+                <w:szCs w:val="24"/>
               </w:rPr>
               <w:t>X</w:t>
             </w:r>
@@ -828,15 +922,15 @@
           </w:tcPr>
           <w:p>
             <w:pPr>
-              <w:jc w:val="center"/>
-              <w:rPr>
-                <w:rFonts w:ascii="Arial" w:hAnsi="Arial" w:cs="Arial"/>
-                <w:b/>
-                <w:i w:val="0"/>
-              </w:rPr>
-            </w:pPr>
-            <w:bookmarkStart w:id="0" w:name="_GoBack"/>
-            <w:bookmarkEnd w:id="0"/>
+              <w:spacing w:after="120"/>
+              <w:jc w:val="center"/>
+              <w:rPr>
+                <w:rFonts w:ascii="Times New Roman" w:hAnsi="Times New Roman"/>
+                <w:b/>
+                <w:i w:val="0"/>
+                <w:szCs w:val="24"/>
+              </w:rPr>
+            </w:pPr>
           </w:p>
         </w:tc>
         <w:tc>
@@ -845,11 +939,13 @@
           </w:tcPr>
           <w:p>
             <w:pPr>
-              <w:jc w:val="center"/>
-              <w:rPr>
-                <w:rFonts w:ascii="Arial" w:hAnsi="Arial" w:cs="Arial"/>
-                <w:b/>
-                <w:i w:val="0"/>
+              <w:spacing w:after="120"/>
+              <w:jc w:val="center"/>
+              <w:rPr>
+                <w:rFonts w:ascii="Times New Roman" w:hAnsi="Times New Roman"/>
+                <w:b/>
+                <w:i w:val="0"/>
+                <w:szCs w:val="24"/>
               </w:rPr>
             </w:pPr>
           </w:p>
@@ -860,10 +956,12 @@
           </w:tcPr>
           <w:p>
             <w:pPr>
-              <w:rPr>
-                <w:rFonts w:ascii="Arial" w:hAnsi="Arial" w:cs="Arial"/>
-                <w:b/>
-                <w:i w:val="0"/>
+              <w:spacing w:after="120"/>
+              <w:rPr>
+                <w:rFonts w:ascii="Times New Roman" w:hAnsi="Times New Roman"/>
+                <w:b/>
+                <w:i w:val="0"/>
+                <w:szCs w:val="24"/>
               </w:rPr>
             </w:pPr>
           </w:p>
@@ -879,17 +977,20 @@
           </w:tcPr>
           <w:p>
             <w:pPr>
-              <w:rPr>
-                <w:rFonts w:ascii="Arial" w:hAnsi="Arial" w:cs="Arial"/>
-                <w:b/>
-                <w:i w:val="0"/>
-              </w:rPr>
-            </w:pPr>
-            <w:r>
-              <w:rPr>
-                <w:rFonts w:ascii="Arial" w:hAnsi="Arial" w:cs="Arial"/>
-                <w:b/>
-                <w:i w:val="0"/>
+              <w:spacing w:after="120"/>
+              <w:rPr>
+                <w:rFonts w:ascii="Times New Roman" w:hAnsi="Times New Roman"/>
+                <w:b/>
+                <w:i w:val="0"/>
+                <w:szCs w:val="24"/>
+              </w:rPr>
+            </w:pPr>
+            <w:r>
+              <w:rPr>
+                <w:rFonts w:ascii="Times New Roman" w:hAnsi="Times New Roman"/>
+                <w:b/>
+                <w:i w:val="0"/>
+                <w:szCs w:val="24"/>
               </w:rPr>
               <w:t>UC003</w:t>
             </w:r>
@@ -901,18 +1002,21 @@
           </w:tcPr>
           <w:p>
             <w:pPr>
-              <w:jc w:val="center"/>
-              <w:rPr>
-                <w:rFonts w:ascii="Arial" w:hAnsi="Arial" w:cs="Arial"/>
-                <w:b/>
-                <w:i w:val="0"/>
-              </w:rPr>
-            </w:pPr>
-            <w:r>
-              <w:rPr>
-                <w:rFonts w:ascii="Arial" w:hAnsi="Arial" w:cs="Arial"/>
-                <w:b/>
-                <w:i w:val="0"/>
+              <w:spacing w:after="120"/>
+              <w:jc w:val="center"/>
+              <w:rPr>
+                <w:rFonts w:ascii="Times New Roman" w:hAnsi="Times New Roman"/>
+                <w:b/>
+                <w:i w:val="0"/>
+                <w:szCs w:val="24"/>
+              </w:rPr>
+            </w:pPr>
+            <w:r>
+              <w:rPr>
+                <w:rFonts w:ascii="Times New Roman" w:hAnsi="Times New Roman"/>
+                <w:b/>
+                <w:i w:val="0"/>
+                <w:szCs w:val="24"/>
               </w:rPr>
               <w:t>X</w:t>
             </w:r>
@@ -924,11 +1028,13 @@
           </w:tcPr>
           <w:p>
             <w:pPr>
-              <w:jc w:val="center"/>
-              <w:rPr>
-                <w:rFonts w:ascii="Arial" w:hAnsi="Arial" w:cs="Arial"/>
-                <w:b/>
-                <w:i w:val="0"/>
+              <w:spacing w:after="120"/>
+              <w:jc w:val="center"/>
+              <w:rPr>
+                <w:rFonts w:ascii="Times New Roman" w:hAnsi="Times New Roman"/>
+                <w:b/>
+                <w:i w:val="0"/>
+                <w:szCs w:val="24"/>
               </w:rPr>
             </w:pPr>
           </w:p>
@@ -939,11 +1045,13 @@
           </w:tcPr>
           <w:p>
             <w:pPr>
-              <w:jc w:val="center"/>
-              <w:rPr>
-                <w:rFonts w:ascii="Arial" w:hAnsi="Arial" w:cs="Arial"/>
-                <w:b/>
-                <w:i w:val="0"/>
+              <w:spacing w:after="120"/>
+              <w:jc w:val="center"/>
+              <w:rPr>
+                <w:rFonts w:ascii="Times New Roman" w:hAnsi="Times New Roman"/>
+                <w:b/>
+                <w:i w:val="0"/>
+                <w:szCs w:val="24"/>
               </w:rPr>
             </w:pPr>
           </w:p>
@@ -954,10 +1062,12 @@
           </w:tcPr>
           <w:p>
             <w:pPr>
-              <w:rPr>
-                <w:rFonts w:ascii="Arial" w:hAnsi="Arial" w:cs="Arial"/>
-                <w:b/>
-                <w:i w:val="0"/>
+              <w:spacing w:after="120"/>
+              <w:rPr>
+                <w:rFonts w:ascii="Times New Roman" w:hAnsi="Times New Roman"/>
+                <w:b/>
+                <w:i w:val="0"/>
+                <w:szCs w:val="24"/>
               </w:rPr>
             </w:pPr>
           </w:p>
@@ -973,17 +1083,20 @@
           </w:tcPr>
           <w:p>
             <w:pPr>
-              <w:rPr>
-                <w:rFonts w:ascii="Arial" w:hAnsi="Arial" w:cs="Arial"/>
-                <w:b/>
-                <w:i w:val="0"/>
-              </w:rPr>
-            </w:pPr>
-            <w:r>
-              <w:rPr>
-                <w:rFonts w:ascii="Arial" w:hAnsi="Arial" w:cs="Arial"/>
-                <w:b/>
-                <w:i w:val="0"/>
+              <w:spacing w:after="120"/>
+              <w:rPr>
+                <w:rFonts w:ascii="Times New Roman" w:hAnsi="Times New Roman"/>
+                <w:b/>
+                <w:i w:val="0"/>
+                <w:szCs w:val="24"/>
+              </w:rPr>
+            </w:pPr>
+            <w:r>
+              <w:rPr>
+                <w:rFonts w:ascii="Times New Roman" w:hAnsi="Times New Roman"/>
+                <w:b/>
+                <w:i w:val="0"/>
+                <w:szCs w:val="24"/>
               </w:rPr>
               <w:t>UC004</w:t>
             </w:r>
@@ -995,18 +1108,21 @@
           </w:tcPr>
           <w:p>
             <w:pPr>
-              <w:jc w:val="center"/>
-              <w:rPr>
-                <w:rFonts w:ascii="Arial" w:hAnsi="Arial" w:cs="Arial"/>
-                <w:b/>
-                <w:i w:val="0"/>
-              </w:rPr>
-            </w:pPr>
-            <w:r>
-              <w:rPr>
-                <w:rFonts w:ascii="Arial" w:hAnsi="Arial" w:cs="Arial"/>
-                <w:b/>
-                <w:i w:val="0"/>
+              <w:spacing w:after="120"/>
+              <w:jc w:val="center"/>
+              <w:rPr>
+                <w:rFonts w:ascii="Times New Roman" w:hAnsi="Times New Roman"/>
+                <w:b/>
+                <w:i w:val="0"/>
+                <w:szCs w:val="24"/>
+              </w:rPr>
+            </w:pPr>
+            <w:r>
+              <w:rPr>
+                <w:rFonts w:ascii="Times New Roman" w:hAnsi="Times New Roman"/>
+                <w:b/>
+                <w:i w:val="0"/>
+                <w:szCs w:val="24"/>
               </w:rPr>
               <w:t>X</w:t>
             </w:r>
@@ -1018,11 +1134,13 @@
           </w:tcPr>
           <w:p>
             <w:pPr>
-              <w:jc w:val="center"/>
-              <w:rPr>
-                <w:rFonts w:ascii="Arial" w:hAnsi="Arial" w:cs="Arial"/>
-                <w:b/>
-                <w:i w:val="0"/>
+              <w:spacing w:after="120"/>
+              <w:jc w:val="center"/>
+              <w:rPr>
+                <w:rFonts w:ascii="Times New Roman" w:hAnsi="Times New Roman"/>
+                <w:b/>
+                <w:i w:val="0"/>
+                <w:szCs w:val="24"/>
               </w:rPr>
             </w:pPr>
           </w:p>
@@ -1033,11 +1151,13 @@
           </w:tcPr>
           <w:p>
             <w:pPr>
-              <w:jc w:val="center"/>
-              <w:rPr>
-                <w:rFonts w:ascii="Arial" w:hAnsi="Arial" w:cs="Arial"/>
-                <w:b/>
-                <w:i w:val="0"/>
+              <w:spacing w:after="120"/>
+              <w:jc w:val="center"/>
+              <w:rPr>
+                <w:rFonts w:ascii="Times New Roman" w:hAnsi="Times New Roman"/>
+                <w:b/>
+                <w:i w:val="0"/>
+                <w:szCs w:val="24"/>
               </w:rPr>
             </w:pPr>
           </w:p>
@@ -1048,10 +1168,12 @@
           </w:tcPr>
           <w:p>
             <w:pPr>
-              <w:rPr>
-                <w:rFonts w:ascii="Arial" w:hAnsi="Arial" w:cs="Arial"/>
-                <w:b/>
-                <w:i w:val="0"/>
+              <w:spacing w:after="120"/>
+              <w:rPr>
+                <w:rFonts w:ascii="Times New Roman" w:hAnsi="Times New Roman"/>
+                <w:b/>
+                <w:i w:val="0"/>
+                <w:szCs w:val="24"/>
               </w:rPr>
             </w:pPr>
           </w:p>
@@ -1067,17 +1189,20 @@
           </w:tcPr>
           <w:p>
             <w:pPr>
-              <w:rPr>
-                <w:rFonts w:ascii="Arial" w:hAnsi="Arial" w:cs="Arial"/>
-                <w:b/>
-                <w:i w:val="0"/>
-              </w:rPr>
-            </w:pPr>
-            <w:r>
-              <w:rPr>
-                <w:rFonts w:ascii="Arial" w:hAnsi="Arial" w:cs="Arial"/>
-                <w:b/>
-                <w:i w:val="0"/>
+              <w:spacing w:after="120"/>
+              <w:rPr>
+                <w:rFonts w:ascii="Times New Roman" w:hAnsi="Times New Roman"/>
+                <w:b/>
+                <w:i w:val="0"/>
+                <w:szCs w:val="24"/>
+              </w:rPr>
+            </w:pPr>
+            <w:r>
+              <w:rPr>
+                <w:rFonts w:ascii="Times New Roman" w:hAnsi="Times New Roman"/>
+                <w:b/>
+                <w:i w:val="0"/>
+                <w:szCs w:val="24"/>
               </w:rPr>
               <w:t>UC005</w:t>
             </w:r>
@@ -1089,11 +1214,13 @@
           </w:tcPr>
           <w:p>
             <w:pPr>
-              <w:jc w:val="center"/>
-              <w:rPr>
-                <w:rFonts w:ascii="Arial" w:hAnsi="Arial" w:cs="Arial"/>
-                <w:b/>
-                <w:i w:val="0"/>
+              <w:spacing w:after="120"/>
+              <w:jc w:val="center"/>
+              <w:rPr>
+                <w:rFonts w:ascii="Times New Roman" w:hAnsi="Times New Roman"/>
+                <w:b/>
+                <w:i w:val="0"/>
+                <w:szCs w:val="24"/>
               </w:rPr>
             </w:pPr>
           </w:p>
@@ -1104,18 +1231,21 @@
           </w:tcPr>
           <w:p>
             <w:pPr>
-              <w:jc w:val="center"/>
-              <w:rPr>
-                <w:rFonts w:ascii="Arial" w:hAnsi="Arial" w:cs="Arial"/>
-                <w:b/>
-                <w:i w:val="0"/>
-              </w:rPr>
-            </w:pPr>
-            <w:r>
-              <w:rPr>
-                <w:rFonts w:ascii="Arial" w:hAnsi="Arial" w:cs="Arial"/>
-                <w:b/>
-                <w:i w:val="0"/>
+              <w:spacing w:after="120"/>
+              <w:jc w:val="center"/>
+              <w:rPr>
+                <w:rFonts w:ascii="Times New Roman" w:hAnsi="Times New Roman"/>
+                <w:b/>
+                <w:i w:val="0"/>
+                <w:szCs w:val="24"/>
+              </w:rPr>
+            </w:pPr>
+            <w:r>
+              <w:rPr>
+                <w:rFonts w:ascii="Times New Roman" w:hAnsi="Times New Roman"/>
+                <w:b/>
+                <w:i w:val="0"/>
+                <w:szCs w:val="24"/>
               </w:rPr>
               <w:t>X</w:t>
             </w:r>
@@ -1127,11 +1257,13 @@
           </w:tcPr>
           <w:p>
             <w:pPr>
-              <w:jc w:val="center"/>
-              <w:rPr>
-                <w:rFonts w:ascii="Arial" w:hAnsi="Arial" w:cs="Arial"/>
-                <w:b/>
-                <w:i w:val="0"/>
+              <w:spacing w:after="120"/>
+              <w:jc w:val="center"/>
+              <w:rPr>
+                <w:rFonts w:ascii="Times New Roman" w:hAnsi="Times New Roman"/>
+                <w:b/>
+                <w:i w:val="0"/>
+                <w:szCs w:val="24"/>
               </w:rPr>
             </w:pPr>
           </w:p>
@@ -1142,10 +1274,12 @@
           </w:tcPr>
           <w:p>
             <w:pPr>
-              <w:rPr>
-                <w:rFonts w:ascii="Arial" w:hAnsi="Arial" w:cs="Arial"/>
-                <w:b/>
-                <w:i w:val="0"/>
+              <w:spacing w:after="120"/>
+              <w:rPr>
+                <w:rFonts w:ascii="Times New Roman" w:hAnsi="Times New Roman"/>
+                <w:b/>
+                <w:i w:val="0"/>
+                <w:szCs w:val="24"/>
               </w:rPr>
             </w:pPr>
           </w:p>
@@ -1161,17 +1295,20 @@
           </w:tcPr>
           <w:p>
             <w:pPr>
-              <w:rPr>
-                <w:rFonts w:ascii="Arial" w:hAnsi="Arial" w:cs="Arial"/>
-                <w:b/>
-                <w:i w:val="0"/>
-              </w:rPr>
-            </w:pPr>
-            <w:r>
-              <w:rPr>
-                <w:rFonts w:ascii="Arial" w:hAnsi="Arial" w:cs="Arial"/>
-                <w:b/>
-                <w:i w:val="0"/>
+              <w:spacing w:after="120"/>
+              <w:rPr>
+                <w:rFonts w:ascii="Times New Roman" w:hAnsi="Times New Roman"/>
+                <w:b/>
+                <w:i w:val="0"/>
+                <w:szCs w:val="24"/>
+              </w:rPr>
+            </w:pPr>
+            <w:r>
+              <w:rPr>
+                <w:rFonts w:ascii="Times New Roman" w:hAnsi="Times New Roman"/>
+                <w:b/>
+                <w:i w:val="0"/>
+                <w:szCs w:val="24"/>
               </w:rPr>
               <w:t>UC006</w:t>
             </w:r>
@@ -1183,11 +1320,13 @@
           </w:tcPr>
           <w:p>
             <w:pPr>
-              <w:jc w:val="center"/>
-              <w:rPr>
-                <w:rFonts w:ascii="Arial" w:hAnsi="Arial" w:cs="Arial"/>
-                <w:b/>
-                <w:i w:val="0"/>
+              <w:spacing w:after="120"/>
+              <w:jc w:val="center"/>
+              <w:rPr>
+                <w:rFonts w:ascii="Times New Roman" w:hAnsi="Times New Roman"/>
+                <w:b/>
+                <w:i w:val="0"/>
+                <w:szCs w:val="24"/>
               </w:rPr>
             </w:pPr>
           </w:p>
@@ -1198,18 +1337,21 @@
           </w:tcPr>
           <w:p>
             <w:pPr>
-              <w:jc w:val="center"/>
-              <w:rPr>
-                <w:rFonts w:ascii="Arial" w:hAnsi="Arial" w:cs="Arial"/>
-                <w:b/>
-                <w:i w:val="0"/>
-              </w:rPr>
-            </w:pPr>
-            <w:r>
-              <w:rPr>
-                <w:rFonts w:ascii="Arial" w:hAnsi="Arial" w:cs="Arial"/>
-                <w:b/>
-                <w:i w:val="0"/>
+              <w:spacing w:after="120"/>
+              <w:jc w:val="center"/>
+              <w:rPr>
+                <w:rFonts w:ascii="Times New Roman" w:hAnsi="Times New Roman"/>
+                <w:b/>
+                <w:i w:val="0"/>
+                <w:szCs w:val="24"/>
+              </w:rPr>
+            </w:pPr>
+            <w:r>
+              <w:rPr>
+                <w:rFonts w:ascii="Times New Roman" w:hAnsi="Times New Roman"/>
+                <w:b/>
+                <w:i w:val="0"/>
+                <w:szCs w:val="24"/>
               </w:rPr>
               <w:t>X</w:t>
             </w:r>
@@ -1221,11 +1363,13 @@
           </w:tcPr>
           <w:p>
             <w:pPr>
-              <w:jc w:val="center"/>
-              <w:rPr>
-                <w:rFonts w:ascii="Arial" w:hAnsi="Arial" w:cs="Arial"/>
-                <w:b/>
-                <w:i w:val="0"/>
+              <w:spacing w:after="120"/>
+              <w:jc w:val="center"/>
+              <w:rPr>
+                <w:rFonts w:ascii="Times New Roman" w:hAnsi="Times New Roman"/>
+                <w:b/>
+                <w:i w:val="0"/>
+                <w:szCs w:val="24"/>
               </w:rPr>
             </w:pPr>
           </w:p>
@@ -1236,10 +1380,12 @@
           </w:tcPr>
           <w:p>
             <w:pPr>
-              <w:rPr>
-                <w:rFonts w:ascii="Arial" w:hAnsi="Arial" w:cs="Arial"/>
-                <w:b/>
-                <w:i w:val="0"/>
+              <w:spacing w:after="120"/>
+              <w:rPr>
+                <w:rFonts w:ascii="Times New Roman" w:hAnsi="Times New Roman"/>
+                <w:b/>
+                <w:i w:val="0"/>
+                <w:szCs w:val="24"/>
               </w:rPr>
             </w:pPr>
           </w:p>
@@ -1255,17 +1401,20 @@
           </w:tcPr>
           <w:p>
             <w:pPr>
-              <w:rPr>
-                <w:rFonts w:ascii="Arial" w:hAnsi="Arial" w:cs="Arial"/>
-                <w:b/>
-                <w:i w:val="0"/>
-              </w:rPr>
-            </w:pPr>
-            <w:r>
-              <w:rPr>
-                <w:rFonts w:ascii="Arial" w:hAnsi="Arial" w:cs="Arial"/>
-                <w:b/>
-                <w:i w:val="0"/>
+              <w:spacing w:after="120"/>
+              <w:rPr>
+                <w:rFonts w:ascii="Times New Roman" w:hAnsi="Times New Roman"/>
+                <w:b/>
+                <w:i w:val="0"/>
+                <w:szCs w:val="24"/>
+              </w:rPr>
+            </w:pPr>
+            <w:r>
+              <w:rPr>
+                <w:rFonts w:ascii="Times New Roman" w:hAnsi="Times New Roman"/>
+                <w:b/>
+                <w:i w:val="0"/>
+                <w:szCs w:val="24"/>
               </w:rPr>
               <w:t>UC007</w:t>
             </w:r>
@@ -1277,11 +1426,13 @@
           </w:tcPr>
           <w:p>
             <w:pPr>
-              <w:jc w:val="center"/>
-              <w:rPr>
-                <w:rFonts w:ascii="Arial" w:hAnsi="Arial" w:cs="Arial"/>
-                <w:b/>
-                <w:i w:val="0"/>
+              <w:spacing w:after="120"/>
+              <w:jc w:val="center"/>
+              <w:rPr>
+                <w:rFonts w:ascii="Times New Roman" w:hAnsi="Times New Roman"/>
+                <w:b/>
+                <w:i w:val="0"/>
+                <w:szCs w:val="24"/>
               </w:rPr>
             </w:pPr>
           </w:p>
@@ -1292,11 +1443,13 @@
           </w:tcPr>
           <w:p>
             <w:pPr>
-              <w:jc w:val="center"/>
-              <w:rPr>
-                <w:rFonts w:ascii="Arial" w:hAnsi="Arial" w:cs="Arial"/>
-                <w:b/>
-                <w:i w:val="0"/>
+              <w:spacing w:after="120"/>
+              <w:jc w:val="center"/>
+              <w:rPr>
+                <w:rFonts w:ascii="Times New Roman" w:hAnsi="Times New Roman"/>
+                <w:b/>
+                <w:i w:val="0"/>
+                <w:szCs w:val="24"/>
               </w:rPr>
             </w:pPr>
           </w:p>
@@ -1307,18 +1460,21 @@
           </w:tcPr>
           <w:p>
             <w:pPr>
-              <w:jc w:val="center"/>
-              <w:rPr>
-                <w:rFonts w:ascii="Arial" w:hAnsi="Arial" w:cs="Arial"/>
-                <w:b/>
-                <w:i w:val="0"/>
-              </w:rPr>
-            </w:pPr>
-            <w:r>
-              <w:rPr>
-                <w:rFonts w:ascii="Arial" w:hAnsi="Arial" w:cs="Arial"/>
-                <w:b/>
-                <w:i w:val="0"/>
+              <w:spacing w:after="120"/>
+              <w:jc w:val="center"/>
+              <w:rPr>
+                <w:rFonts w:ascii="Times New Roman" w:hAnsi="Times New Roman"/>
+                <w:b/>
+                <w:i w:val="0"/>
+                <w:szCs w:val="24"/>
+              </w:rPr>
+            </w:pPr>
+            <w:r>
+              <w:rPr>
+                <w:rFonts w:ascii="Times New Roman" w:hAnsi="Times New Roman"/>
+                <w:b/>
+                <w:i w:val="0"/>
+                <w:szCs w:val="24"/>
               </w:rPr>
               <w:t>X</w:t>
             </w:r>
@@ -1330,10 +1486,12 @@
           </w:tcPr>
           <w:p>
             <w:pPr>
-              <w:rPr>
-                <w:rFonts w:ascii="Arial" w:hAnsi="Arial" w:cs="Arial"/>
-                <w:b/>
-                <w:i w:val="0"/>
+              <w:spacing w:after="120"/>
+              <w:rPr>
+                <w:rFonts w:ascii="Times New Roman" w:hAnsi="Times New Roman"/>
+                <w:b/>
+                <w:i w:val="0"/>
+                <w:szCs w:val="24"/>
               </w:rPr>
             </w:pPr>
           </w:p>
@@ -1349,17 +1507,20 @@
           </w:tcPr>
           <w:p>
             <w:pPr>
-              <w:rPr>
-                <w:rFonts w:ascii="Arial" w:hAnsi="Arial" w:cs="Arial"/>
-                <w:b/>
-                <w:i w:val="0"/>
-              </w:rPr>
-            </w:pPr>
-            <w:r>
-              <w:rPr>
-                <w:rFonts w:ascii="Arial" w:hAnsi="Arial" w:cs="Arial"/>
-                <w:b/>
-                <w:i w:val="0"/>
+              <w:spacing w:after="120"/>
+              <w:rPr>
+                <w:rFonts w:ascii="Times New Roman" w:hAnsi="Times New Roman"/>
+                <w:b/>
+                <w:i w:val="0"/>
+                <w:szCs w:val="24"/>
+              </w:rPr>
+            </w:pPr>
+            <w:r>
+              <w:rPr>
+                <w:rFonts w:ascii="Times New Roman" w:hAnsi="Times New Roman"/>
+                <w:b/>
+                <w:i w:val="0"/>
+                <w:szCs w:val="24"/>
               </w:rPr>
               <w:t>UC008</w:t>
             </w:r>
@@ -1371,11 +1532,13 @@
           </w:tcPr>
           <w:p>
             <w:pPr>
-              <w:jc w:val="center"/>
-              <w:rPr>
-                <w:rFonts w:ascii="Arial" w:hAnsi="Arial" w:cs="Arial"/>
-                <w:b/>
-                <w:i w:val="0"/>
+              <w:spacing w:after="120"/>
+              <w:jc w:val="center"/>
+              <w:rPr>
+                <w:rFonts w:ascii="Times New Roman" w:hAnsi="Times New Roman"/>
+                <w:b/>
+                <w:i w:val="0"/>
+                <w:szCs w:val="24"/>
               </w:rPr>
             </w:pPr>
           </w:p>
@@ -1386,11 +1549,13 @@
           </w:tcPr>
           <w:p>
             <w:pPr>
-              <w:jc w:val="center"/>
-              <w:rPr>
-                <w:rFonts w:ascii="Arial" w:hAnsi="Arial" w:cs="Arial"/>
-                <w:b/>
-                <w:i w:val="0"/>
+              <w:spacing w:after="120"/>
+              <w:jc w:val="center"/>
+              <w:rPr>
+                <w:rFonts w:ascii="Times New Roman" w:hAnsi="Times New Roman"/>
+                <w:b/>
+                <w:i w:val="0"/>
+                <w:szCs w:val="24"/>
               </w:rPr>
             </w:pPr>
           </w:p>
@@ -1401,18 +1566,21 @@
           </w:tcPr>
           <w:p>
             <w:pPr>
-              <w:jc w:val="center"/>
-              <w:rPr>
-                <w:rFonts w:ascii="Arial" w:hAnsi="Arial" w:cs="Arial"/>
-                <w:b/>
-                <w:i w:val="0"/>
-              </w:rPr>
-            </w:pPr>
-            <w:r>
-              <w:rPr>
-                <w:rFonts w:ascii="Arial" w:hAnsi="Arial" w:cs="Arial"/>
-                <w:b/>
-                <w:i w:val="0"/>
+              <w:spacing w:after="120"/>
+              <w:jc w:val="center"/>
+              <w:rPr>
+                <w:rFonts w:ascii="Times New Roman" w:hAnsi="Times New Roman"/>
+                <w:b/>
+                <w:i w:val="0"/>
+                <w:szCs w:val="24"/>
+              </w:rPr>
+            </w:pPr>
+            <w:r>
+              <w:rPr>
+                <w:rFonts w:ascii="Times New Roman" w:hAnsi="Times New Roman"/>
+                <w:b/>
+                <w:i w:val="0"/>
+                <w:szCs w:val="24"/>
               </w:rPr>
               <w:t>X</w:t>
             </w:r>
@@ -1424,17 +1592,27 @@
           </w:tcPr>
           <w:p>
             <w:pPr>
-              <w:rPr>
-                <w:rFonts w:ascii="Arial" w:hAnsi="Arial" w:cs="Arial"/>
-                <w:b/>
-                <w:i w:val="0"/>
+              <w:spacing w:after="120"/>
+              <w:rPr>
+                <w:rFonts w:ascii="Times New Roman" w:hAnsi="Times New Roman"/>
+                <w:b/>
+                <w:i w:val="0"/>
+                <w:szCs w:val="24"/>
               </w:rPr>
             </w:pPr>
           </w:p>
         </w:tc>
       </w:tr>
     </w:tbl>
-    <w:p/>
+    <w:p>
+      <w:pPr>
+        <w:spacing w:after="120"/>
+        <w:rPr>
+          <w:rFonts w:ascii="Times New Roman" w:hAnsi="Times New Roman"/>
+          <w:szCs w:val="24"/>
+        </w:rPr>
+      </w:pPr>
+    </w:p>
     <w:sectPr>
       <w:pgSz w:w="11906" w:h="16838"/>
       <w:pgMar w:top="1417" w:right="1701" w:bottom="1417" w:left="1701" w:header="708" w:footer="708" w:gutter="0"/>

</xml_diff>